<commit_message>
Added function in ML fundamentals
</commit_message>
<xml_diff>
--- a/Functions/FunctionsMachineLearningFundamentals.docx
+++ b/Functions/FunctionsMachineLearningFundamentals.docx
@@ -39,15 +39,7 @@
           <w:sz w:val="32"/>
           <w:szCs w:val="32"/>
         </w:rPr>
-        <w:t>Machine Learning fundamentals</w:t>
-      </w:r>
-      <w:r>
-        <w:rPr>
-          <w:b/>
-          <w:sz w:val="32"/>
-          <w:szCs w:val="32"/>
-        </w:rPr>
-        <w:t xml:space="preserve"> in </w:t>
+        <w:t xml:space="preserve">Machine Learning fundamentals in </w:t>
       </w:r>
       <w:r>
         <w:rPr>
@@ -57,6 +49,356 @@
         </w:rPr>
         <w:t>Python</w:t>
       </w:r>
+    </w:p>
+    <w:p>
+      <w:pPr>
+        <w:pStyle w:val="ListParagraph"/>
+        <w:numPr>
+          <w:ilvl w:val="0"/>
+          <w:numId w:val="3"/>
+        </w:numPr>
+      </w:pPr>
+      <w:r>
+        <w:t>To get information on the predictor variables column types</w:t>
+      </w:r>
+    </w:p>
+    <w:p>
+      <w:pPr>
+        <w:pStyle w:val="ListParagraph"/>
+        <w:ind w:left="1080"/>
+      </w:pPr>
+      <w:r>
+        <w:t>print(</w:t>
+      </w:r>
+      <w:proofErr w:type="gramStart"/>
+      <w:r>
+        <w:t>dc_listings.info(</w:t>
+      </w:r>
+      <w:proofErr w:type="gramEnd"/>
+      <w:r>
+        <w:t>))</w:t>
+      </w:r>
+    </w:p>
+    <w:p>
+      <w:pPr>
+        <w:pStyle w:val="ListParagraph"/>
+        <w:ind w:left="1080"/>
+      </w:pPr>
+    </w:p>
+    <w:p>
+      <w:pPr>
+        <w:pStyle w:val="ListParagraph"/>
+        <w:numPr>
+          <w:ilvl w:val="0"/>
+          <w:numId w:val="3"/>
+        </w:numPr>
+      </w:pPr>
+      <w:r>
+        <w:t>Dropping the columns</w:t>
+      </w:r>
+    </w:p>
+    <w:p>
+      <w:pPr>
+        <w:pStyle w:val="ListParagraph"/>
+        <w:ind w:left="1080"/>
+      </w:pPr>
+      <w:proofErr w:type="spellStart"/>
+      <w:r>
+        <w:t>dc_</w:t>
+      </w:r>
+      <w:proofErr w:type="gramStart"/>
+      <w:r>
+        <w:t>listings.drop</w:t>
+      </w:r>
+      <w:proofErr w:type="spellEnd"/>
+      <w:proofErr w:type="gramEnd"/>
+      <w:r>
+        <w:t>(</w:t>
+      </w:r>
+      <w:proofErr w:type="spellStart"/>
+      <w:r>
+        <w:t>dc_listings.columns</w:t>
+      </w:r>
+      <w:proofErr w:type="spellEnd"/>
+      <w:r>
+        <w:t xml:space="preserve">[[0,1,2, 4,14, 15,16,17, 18]], axis = 1, </w:t>
+      </w:r>
+      <w:proofErr w:type="spellStart"/>
+      <w:r>
+        <w:t>inplace</w:t>
+      </w:r>
+      <w:proofErr w:type="spellEnd"/>
+      <w:r>
+        <w:t xml:space="preserve"> = True)</w:t>
+      </w:r>
+    </w:p>
+    <w:p>
+      <w:pPr>
+        <w:pStyle w:val="ListParagraph"/>
+        <w:ind w:left="1080"/>
+      </w:pPr>
+    </w:p>
+    <w:p>
+      <w:pPr>
+        <w:pStyle w:val="ListParagraph"/>
+        <w:numPr>
+          <w:ilvl w:val="0"/>
+          <w:numId w:val="3"/>
+        </w:numPr>
+      </w:pPr>
+      <w:r>
+        <w:t>Dropping rows with missing values</w:t>
+      </w:r>
+    </w:p>
+    <w:p>
+      <w:pPr>
+        <w:pStyle w:val="ListParagraph"/>
+        <w:ind w:left="1080"/>
+      </w:pPr>
+      <w:proofErr w:type="spellStart"/>
+      <w:r>
+        <w:t>dc_listings</w:t>
+      </w:r>
+      <w:proofErr w:type="spellEnd"/>
+      <w:r>
+        <w:t xml:space="preserve"> = </w:t>
+      </w:r>
+      <w:proofErr w:type="spellStart"/>
+      <w:r>
+        <w:t>dc_</w:t>
+      </w:r>
+      <w:proofErr w:type="gramStart"/>
+      <w:r>
+        <w:t>listings.dropna</w:t>
+      </w:r>
+      <w:proofErr w:type="spellEnd"/>
+      <w:proofErr w:type="gramEnd"/>
+      <w:r>
+        <w:t>(axis=0)</w:t>
+      </w:r>
+    </w:p>
+    <w:p>
+      <w:pPr>
+        <w:pStyle w:val="ListParagraph"/>
+        <w:ind w:left="1080"/>
+      </w:pPr>
+      <w:r>
+        <w:t>print(</w:t>
+      </w:r>
+      <w:proofErr w:type="spellStart"/>
+      <w:r>
+        <w:t>dc_</w:t>
+      </w:r>
+      <w:proofErr w:type="gramStart"/>
+      <w:r>
+        <w:t>listings.isnull</w:t>
+      </w:r>
+      <w:proofErr w:type="spellEnd"/>
+      <w:proofErr w:type="gramEnd"/>
+      <w:r>
+        <w:t>().sum())</w:t>
+      </w:r>
+    </w:p>
+    <w:p>
+      <w:pPr>
+        <w:pStyle w:val="ListParagraph"/>
+        <w:ind w:left="1080"/>
+      </w:pPr>
+      <w:r>
+        <w:t>print(</w:t>
+      </w:r>
+      <w:proofErr w:type="spellStart"/>
+      <w:r>
+        <w:t>dc_</w:t>
+      </w:r>
+      <w:proofErr w:type="gramStart"/>
+      <w:r>
+        <w:t>listings.shape</w:t>
+      </w:r>
+      <w:proofErr w:type="spellEnd"/>
+      <w:proofErr w:type="gramEnd"/>
+      <w:r>
+        <w:t>)</w:t>
+      </w:r>
+    </w:p>
+    <w:p>
+      <w:pPr>
+        <w:pStyle w:val="ListParagraph"/>
+        <w:ind w:left="1080"/>
+      </w:pPr>
+    </w:p>
+    <w:p>
+      <w:pPr>
+        <w:pStyle w:val="ListParagraph"/>
+        <w:numPr>
+          <w:ilvl w:val="0"/>
+          <w:numId w:val="3"/>
+        </w:numPr>
+      </w:pPr>
+      <w:r>
+        <w:t>TO normalize the columns to neutralize large value differences</w:t>
+      </w:r>
+    </w:p>
+    <w:p>
+      <w:pPr>
+        <w:pStyle w:val="ListParagraph"/>
+        <w:ind w:left="1080"/>
+      </w:pPr>
+      <w:proofErr w:type="spellStart"/>
+      <w:r>
+        <w:t>normalized_listings</w:t>
+      </w:r>
+      <w:proofErr w:type="spellEnd"/>
+      <w:r>
+        <w:t xml:space="preserve"> = (</w:t>
+      </w:r>
+      <w:proofErr w:type="spellStart"/>
+      <w:r>
+        <w:t>dc_listings</w:t>
+      </w:r>
+      <w:proofErr w:type="spellEnd"/>
+      <w:r>
+        <w:t xml:space="preserve"> - </w:t>
+      </w:r>
+      <w:proofErr w:type="spellStart"/>
+      <w:r>
+        <w:t>dc_</w:t>
+      </w:r>
+      <w:proofErr w:type="gramStart"/>
+      <w:r>
+        <w:t>listings.mean</w:t>
+      </w:r>
+      <w:proofErr w:type="spellEnd"/>
+      <w:proofErr w:type="gramEnd"/>
+      <w:r>
+        <w:t>())/(</w:t>
+      </w:r>
+      <w:proofErr w:type="spellStart"/>
+      <w:r>
+        <w:t>dc_listings.std</w:t>
+      </w:r>
+      <w:proofErr w:type="spellEnd"/>
+      <w:r>
+        <w:t>())</w:t>
+      </w:r>
+    </w:p>
+    <w:p>
+      <w:pPr>
+        <w:pStyle w:val="ListParagraph"/>
+        <w:ind w:left="1080"/>
+      </w:pPr>
+    </w:p>
+    <w:p>
+      <w:pPr>
+        <w:pStyle w:val="ListParagraph"/>
+        <w:numPr>
+          <w:ilvl w:val="0"/>
+          <w:numId w:val="3"/>
+        </w:numPr>
+      </w:pPr>
+      <w:r>
+        <w:t>To find Euclidean distance between variables</w:t>
+      </w:r>
+    </w:p>
+    <w:p>
+      <w:pPr>
+        <w:pStyle w:val="ListParagraph"/>
+        <w:ind w:left="1080"/>
+      </w:pPr>
+      <w:proofErr w:type="spellStart"/>
+      <w:r>
+        <w:t>first_listing</w:t>
+      </w:r>
+      <w:proofErr w:type="spellEnd"/>
+      <w:r>
+        <w:t xml:space="preserve"> = </w:t>
+      </w:r>
+      <w:proofErr w:type="spellStart"/>
+      <w:r>
+        <w:t>normalized_</w:t>
+      </w:r>
+      <w:proofErr w:type="gramStart"/>
+      <w:r>
+        <w:t>listings.iloc</w:t>
+      </w:r>
+      <w:proofErr w:type="spellEnd"/>
+      <w:proofErr w:type="gramEnd"/>
+      <w:r>
+        <w:t>[0][['accommodates', 'bathrooms']]</w:t>
+      </w:r>
+    </w:p>
+    <w:p>
+      <w:pPr>
+        <w:pStyle w:val="ListParagraph"/>
+        <w:ind w:left="1080"/>
+      </w:pPr>
+      <w:proofErr w:type="spellStart"/>
+      <w:r>
+        <w:t>fifth_listing</w:t>
+      </w:r>
+      <w:proofErr w:type="spellEnd"/>
+      <w:r>
+        <w:t xml:space="preserve"> = </w:t>
+      </w:r>
+      <w:proofErr w:type="spellStart"/>
+      <w:r>
+        <w:t>normalized_</w:t>
+      </w:r>
+      <w:proofErr w:type="gramStart"/>
+      <w:r>
+        <w:t>listings.iloc</w:t>
+      </w:r>
+      <w:proofErr w:type="spellEnd"/>
+      <w:proofErr w:type="gramEnd"/>
+      <w:r>
+        <w:t>[4][['accommodates', 'bathrooms']]</w:t>
+      </w:r>
+    </w:p>
+    <w:p>
+      <w:pPr>
+        <w:pStyle w:val="ListParagraph"/>
+        <w:ind w:left="1080"/>
+      </w:pPr>
+      <w:proofErr w:type="spellStart"/>
+      <w:r>
+        <w:t>first_fifth_distance</w:t>
+      </w:r>
+      <w:proofErr w:type="spellEnd"/>
+      <w:r>
+        <w:t xml:space="preserve"> = </w:t>
+      </w:r>
+      <w:proofErr w:type="spellStart"/>
+      <w:r>
+        <w:t>distance.euclidean</w:t>
+      </w:r>
+      <w:proofErr w:type="spellEnd"/>
+      <w:r>
+        <w:t>(</w:t>
+      </w:r>
+      <w:proofErr w:type="spellStart"/>
+      <w:r>
+        <w:t>first_listing</w:t>
+      </w:r>
+      <w:proofErr w:type="spellEnd"/>
+      <w:r>
+        <w:t xml:space="preserve">, </w:t>
+      </w:r>
+      <w:proofErr w:type="spellStart"/>
+      <w:r>
+        <w:t>fifth_listing</w:t>
+      </w:r>
+      <w:proofErr w:type="spellEnd"/>
+      <w:r>
+        <w:t>)</w:t>
+      </w:r>
+      <w:bookmarkStart w:id="0" w:name="_GoBack"/>
+      <w:bookmarkEnd w:id="0"/>
+    </w:p>
+    <w:p>
+      <w:pPr>
+        <w:pStyle w:val="ListParagraph"/>
+        <w:ind w:left="1080"/>
+      </w:pPr>
     </w:p>
     <w:p>
       <w:pPr>
@@ -525,6 +867,7 @@
         <w:ind w:left="1080"/>
       </w:pPr>
       <w:r>
+        <w:lastRenderedPageBreak/>
         <w:t xml:space="preserve">from </w:t>
       </w:r>
       <w:proofErr w:type="spellStart"/>
@@ -773,8 +1116,6 @@
       <w:r>
         <w:t>)</w:t>
       </w:r>
-      <w:bookmarkStart w:id="0" w:name="_GoBack"/>
-      <w:bookmarkEnd w:id="0"/>
     </w:p>
     <w:sectPr>
       <w:pgSz w:w="12240" w:h="15840"/>

</xml_diff>

<commit_message>
Added Binary classifiers ML in Python
</commit_message>
<xml_diff>
--- a/Functions/FunctionsMachineLearningFundamentals.docx
+++ b/Functions/FunctionsMachineLearningFundamentals.docx
@@ -391,8 +391,6 @@
       <w:r>
         <w:t>)</w:t>
       </w:r>
-      <w:bookmarkStart w:id="0" w:name="_GoBack"/>
-      <w:bookmarkEnd w:id="0"/>
     </w:p>
     <w:p>
       <w:pPr>
@@ -1116,6 +1114,341 @@
       <w:r>
         <w:t>)</w:t>
       </w:r>
+    </w:p>
+    <w:p>
+      <w:pPr>
+        <w:pStyle w:val="ListParagraph"/>
+        <w:ind w:left="1080"/>
+      </w:pPr>
+    </w:p>
+    <w:p>
+      <w:pPr>
+        <w:pStyle w:val="ListParagraph"/>
+        <w:numPr>
+          <w:ilvl w:val="0"/>
+          <w:numId w:val="3"/>
+        </w:numPr>
+      </w:pPr>
+      <w:r>
+        <w:t>To train a logistic regression model and predict</w:t>
+      </w:r>
+    </w:p>
+    <w:p>
+      <w:pPr>
+        <w:pStyle w:val="ListParagraph"/>
+        <w:ind w:left="1080"/>
+      </w:pPr>
+      <w:r>
+        <w:t xml:space="preserve">from </w:t>
+      </w:r>
+      <w:proofErr w:type="spellStart"/>
+      <w:proofErr w:type="gramStart"/>
+      <w:r>
+        <w:t>sklearn.linear</w:t>
+      </w:r>
+      <w:proofErr w:type="gramEnd"/>
+      <w:r>
+        <w:t>_model</w:t>
+      </w:r>
+      <w:proofErr w:type="spellEnd"/>
+      <w:r>
+        <w:t xml:space="preserve"> import </w:t>
+      </w:r>
+      <w:proofErr w:type="spellStart"/>
+      <w:r>
+        <w:t>LogisticRegression</w:t>
+      </w:r>
+      <w:proofErr w:type="spellEnd"/>
+    </w:p>
+    <w:p>
+      <w:pPr>
+        <w:pStyle w:val="ListParagraph"/>
+        <w:ind w:left="1080"/>
+      </w:pPr>
+      <w:proofErr w:type="spellStart"/>
+      <w:r>
+        <w:t>logistic_model</w:t>
+      </w:r>
+      <w:proofErr w:type="spellEnd"/>
+      <w:r>
+        <w:t xml:space="preserve"> = </w:t>
+      </w:r>
+      <w:proofErr w:type="spellStart"/>
+      <w:proofErr w:type="gramStart"/>
+      <w:r>
+        <w:t>LogisticRegression</w:t>
+      </w:r>
+      <w:proofErr w:type="spellEnd"/>
+      <w:r>
+        <w:t>(</w:t>
+      </w:r>
+      <w:proofErr w:type="gramEnd"/>
+      <w:r>
+        <w:t>)</w:t>
+      </w:r>
+    </w:p>
+    <w:p>
+      <w:pPr>
+        <w:pStyle w:val="ListParagraph"/>
+        <w:ind w:left="1080"/>
+      </w:pPr>
+      <w:proofErr w:type="spellStart"/>
+      <w:r>
+        <w:t>logistic_model.fit</w:t>
+      </w:r>
+      <w:proofErr w:type="spellEnd"/>
+      <w:r>
+        <w:t>(admissions[["</w:t>
+      </w:r>
+      <w:proofErr w:type="spellStart"/>
+      <w:r>
+        <w:t>gpa</w:t>
+      </w:r>
+      <w:proofErr w:type="spellEnd"/>
+      <w:r>
+        <w:t>"]], admissions['admit'])</w:t>
+      </w:r>
+    </w:p>
+    <w:p>
+      <w:pPr>
+        <w:pStyle w:val="ListParagraph"/>
+        <w:ind w:left="1080"/>
+      </w:pPr>
+    </w:p>
+    <w:p>
+      <w:pPr>
+        <w:pStyle w:val="ListParagraph"/>
+        <w:ind w:left="1080"/>
+      </w:pPr>
+      <w:proofErr w:type="spellStart"/>
+      <w:r>
+        <w:t>pred_probs</w:t>
+      </w:r>
+      <w:proofErr w:type="spellEnd"/>
+      <w:r>
+        <w:t xml:space="preserve"> = </w:t>
+      </w:r>
+      <w:proofErr w:type="spellStart"/>
+      <w:r>
+        <w:t>logistic_</w:t>
+      </w:r>
+      <w:proofErr w:type="gramStart"/>
+      <w:r>
+        <w:t>model.predict</w:t>
+      </w:r>
+      <w:proofErr w:type="gramEnd"/>
+      <w:r>
+        <w:t>_proba</w:t>
+      </w:r>
+      <w:proofErr w:type="spellEnd"/>
+      <w:r>
+        <w:t>(admissions[["</w:t>
+      </w:r>
+      <w:proofErr w:type="spellStart"/>
+      <w:r>
+        <w:t>gpa</w:t>
+      </w:r>
+      <w:proofErr w:type="spellEnd"/>
+      <w:r>
+        <w:t>"]])</w:t>
+      </w:r>
+    </w:p>
+    <w:p>
+      <w:pPr>
+        <w:pStyle w:val="ListParagraph"/>
+        <w:ind w:left="1080"/>
+      </w:pPr>
+    </w:p>
+    <w:p>
+      <w:pPr>
+        <w:pStyle w:val="ListParagraph"/>
+        <w:ind w:left="1080"/>
+      </w:pPr>
+      <w:proofErr w:type="spellStart"/>
+      <w:proofErr w:type="gramStart"/>
+      <w:r>
+        <w:t>plt.scatter</w:t>
+      </w:r>
+      <w:proofErr w:type="spellEnd"/>
+      <w:proofErr w:type="gramEnd"/>
+      <w:r>
+        <w:t>(admissions["</w:t>
+      </w:r>
+      <w:proofErr w:type="spellStart"/>
+      <w:r>
+        <w:t>gpa</w:t>
+      </w:r>
+      <w:proofErr w:type="spellEnd"/>
+      <w:r>
+        <w:t xml:space="preserve">"], </w:t>
+      </w:r>
+      <w:proofErr w:type="spellStart"/>
+      <w:r>
+        <w:t>pred_probs</w:t>
+      </w:r>
+      <w:proofErr w:type="spellEnd"/>
+      <w:r>
+        <w:t>[:,1])</w:t>
+      </w:r>
+    </w:p>
+    <w:p>
+      <w:pPr>
+        <w:pStyle w:val="ListParagraph"/>
+        <w:ind w:left="1080"/>
+      </w:pPr>
+      <w:proofErr w:type="spellStart"/>
+      <w:proofErr w:type="gramStart"/>
+      <w:r>
+        <w:t>plt.xlabel</w:t>
+      </w:r>
+      <w:proofErr w:type="spellEnd"/>
+      <w:proofErr w:type="gramEnd"/>
+      <w:r>
+        <w:t>('GPA')</w:t>
+      </w:r>
+    </w:p>
+    <w:p>
+      <w:pPr>
+        <w:pStyle w:val="ListParagraph"/>
+        <w:ind w:left="1080"/>
+      </w:pPr>
+      <w:proofErr w:type="spellStart"/>
+      <w:proofErr w:type="gramStart"/>
+      <w:r>
+        <w:t>plt.ylabel</w:t>
+      </w:r>
+      <w:proofErr w:type="spellEnd"/>
+      <w:proofErr w:type="gramEnd"/>
+      <w:r>
+        <w:t>('</w:t>
+      </w:r>
+      <w:proofErr w:type="spellStart"/>
+      <w:r>
+        <w:t>Prob</w:t>
+      </w:r>
+      <w:proofErr w:type="spellEnd"/>
+      <w:r>
+        <w:t xml:space="preserve"> of Admit students')</w:t>
+      </w:r>
+    </w:p>
+    <w:p>
+      <w:pPr>
+        <w:pStyle w:val="ListParagraph"/>
+        <w:ind w:left="1080"/>
+      </w:pPr>
+      <w:proofErr w:type="spellStart"/>
+      <w:proofErr w:type="gramStart"/>
+      <w:r>
+        <w:t>plt.title</w:t>
+      </w:r>
+      <w:proofErr w:type="spellEnd"/>
+      <w:proofErr w:type="gramEnd"/>
+      <w:r>
+        <w:t>('Logistic Regression plot')</w:t>
+      </w:r>
+    </w:p>
+    <w:p>
+      <w:pPr>
+        <w:pStyle w:val="ListParagraph"/>
+        <w:ind w:left="1080"/>
+      </w:pPr>
+      <w:proofErr w:type="spellStart"/>
+      <w:proofErr w:type="gramStart"/>
+      <w:r>
+        <w:t>plt.show</w:t>
+      </w:r>
+      <w:proofErr w:type="spellEnd"/>
+      <w:proofErr w:type="gramEnd"/>
+      <w:r>
+        <w:t>()</w:t>
+      </w:r>
+    </w:p>
+    <w:p>
+      <w:pPr>
+        <w:pStyle w:val="ListParagraph"/>
+        <w:ind w:left="1080"/>
+      </w:pPr>
+    </w:p>
+    <w:p>
+      <w:pPr>
+        <w:pStyle w:val="ListParagraph"/>
+        <w:ind w:left="1080"/>
+      </w:pPr>
+      <w:r>
+        <w:t>## Prediction</w:t>
+      </w:r>
+    </w:p>
+    <w:p>
+      <w:pPr>
+        <w:pStyle w:val="ListParagraph"/>
+        <w:ind w:left="1080"/>
+      </w:pPr>
+    </w:p>
+    <w:p>
+      <w:pPr>
+        <w:pStyle w:val="ListParagraph"/>
+        <w:ind w:left="1080"/>
+      </w:pPr>
+      <w:proofErr w:type="spellStart"/>
+      <w:r>
+        <w:t>fitted_labels</w:t>
+      </w:r>
+      <w:proofErr w:type="spellEnd"/>
+      <w:r>
+        <w:t xml:space="preserve"> = </w:t>
+      </w:r>
+      <w:proofErr w:type="spellStart"/>
+      <w:r>
+        <w:t>logistic_</w:t>
+      </w:r>
+      <w:proofErr w:type="gramStart"/>
+      <w:r>
+        <w:t>model.predict</w:t>
+      </w:r>
+      <w:proofErr w:type="spellEnd"/>
+      <w:proofErr w:type="gramEnd"/>
+      <w:r>
+        <w:t>(admissions[["</w:t>
+      </w:r>
+      <w:proofErr w:type="spellStart"/>
+      <w:r>
+        <w:t>gpa</w:t>
+      </w:r>
+      <w:proofErr w:type="spellEnd"/>
+      <w:r>
+        <w:t>"]])</w:t>
+      </w:r>
+    </w:p>
+    <w:p>
+      <w:pPr>
+        <w:pStyle w:val="ListParagraph"/>
+        <w:ind w:left="1080"/>
+      </w:pPr>
+      <w:r>
+        <w:t>print(</w:t>
+      </w:r>
+      <w:proofErr w:type="spellStart"/>
+      <w:r>
+        <w:t>fitted_labels</w:t>
+      </w:r>
+      <w:proofErr w:type="spellEnd"/>
+      <w:r>
+        <w:t>)</w:t>
+      </w:r>
+      <w:bookmarkStart w:id="0" w:name="_GoBack"/>
+      <w:bookmarkEnd w:id="0"/>
+    </w:p>
+    <w:p>
+      <w:pPr>
+        <w:pStyle w:val="ListParagraph"/>
+        <w:ind w:left="1080"/>
+      </w:pPr>
+    </w:p>
+    <w:p>
+      <w:pPr>
+        <w:pStyle w:val="ListParagraph"/>
+        <w:ind w:left="1080"/>
+      </w:pPr>
     </w:p>
     <w:sectPr>
       <w:pgSz w:w="12240" w:h="15840"/>

</xml_diff>

<commit_message>
Added Advanced Python and Computer Science
</commit_message>
<xml_diff>
--- a/Functions/FunctionsMachineLearningFundamentals.docx
+++ b/Functions/FunctionsMachineLearningFundamentals.docx
@@ -1435,6 +1435,118 @@
       <w:r>
         <w:t>)</w:t>
       </w:r>
+    </w:p>
+    <w:p>
+      <w:pPr>
+        <w:pStyle w:val="ListParagraph"/>
+        <w:ind w:left="1080"/>
+      </w:pPr>
+    </w:p>
+    <w:p>
+      <w:pPr>
+        <w:pStyle w:val="ListParagraph"/>
+        <w:numPr>
+          <w:ilvl w:val="0"/>
+          <w:numId w:val="3"/>
+        </w:numPr>
+      </w:pPr>
+      <w:r>
+        <w:t>Convert a single column from text categories to numbers</w:t>
+      </w:r>
+    </w:p>
+    <w:p>
+      <w:pPr>
+        <w:pStyle w:val="ListParagraph"/>
+        <w:ind w:left="1080"/>
+      </w:pPr>
+      <w:r>
+        <w:t xml:space="preserve">col = </w:t>
+      </w:r>
+      <w:proofErr w:type="spellStart"/>
+      <w:proofErr w:type="gramStart"/>
+      <w:r>
+        <w:t>pandas.Categorical.from</w:t>
+      </w:r>
+      <w:proofErr w:type="gramEnd"/>
+      <w:r>
+        <w:t>_array</w:t>
+      </w:r>
+      <w:proofErr w:type="spellEnd"/>
+      <w:r>
+        <w:t>(income["</w:t>
+      </w:r>
+      <w:proofErr w:type="spellStart"/>
+      <w:r>
+        <w:t>workclass</w:t>
+      </w:r>
+      <w:proofErr w:type="spellEnd"/>
+      <w:r>
+        <w:t>"])</w:t>
+      </w:r>
+    </w:p>
+    <w:p>
+      <w:pPr>
+        <w:pStyle w:val="ListParagraph"/>
+        <w:ind w:left="1080"/>
+      </w:pPr>
+      <w:r>
+        <w:t>income["</w:t>
+      </w:r>
+      <w:proofErr w:type="spellStart"/>
+      <w:r>
+        <w:t>workclass</w:t>
+      </w:r>
+      <w:proofErr w:type="spellEnd"/>
+      <w:r>
+        <w:t xml:space="preserve">"] = </w:t>
+      </w:r>
+      <w:proofErr w:type="spellStart"/>
+      <w:proofErr w:type="gramStart"/>
+      <w:r>
+        <w:t>col.codes</w:t>
+      </w:r>
+      <w:proofErr w:type="spellEnd"/>
+      <w:proofErr w:type="gramEnd"/>
+    </w:p>
+    <w:p>
+      <w:pPr>
+        <w:pStyle w:val="ListParagraph"/>
+        <w:ind w:left="1080"/>
+      </w:pPr>
+      <w:r>
+        <w:t>print(income["</w:t>
+      </w:r>
+      <w:proofErr w:type="spellStart"/>
+      <w:r>
+        <w:t>workclass</w:t>
+      </w:r>
+      <w:proofErr w:type="spellEnd"/>
+      <w:r>
+        <w:t>"</w:t>
+      </w:r>
+      <w:proofErr w:type="gramStart"/>
+      <w:r>
+        <w:t>].head</w:t>
+      </w:r>
+      <w:proofErr w:type="gramEnd"/>
+      <w:r>
+        <w:t>(5))</w:t>
+      </w:r>
+    </w:p>
+    <w:p>
+      <w:pPr>
+        <w:pStyle w:val="ListParagraph"/>
+        <w:ind w:left="1080"/>
+      </w:pPr>
+    </w:p>
+    <w:p>
+      <w:pPr>
+        <w:pStyle w:val="ListParagraph"/>
+        <w:numPr>
+          <w:ilvl w:val="0"/>
+          <w:numId w:val="3"/>
+        </w:numPr>
+      </w:pPr>
       <w:bookmarkStart w:id="0" w:name="_GoBack"/>
       <w:bookmarkEnd w:id="0"/>
     </w:p>

</xml_diff>